<commit_message>
Novas Peças e Advogados
</commit_message>
<xml_diff>
--- a/RedatorSaude/wwwroot/templates/juntada_cartas_subs.docx
+++ b/RedatorSaude/wwwroot/templates/juntada_cartas_subs.docx
@@ -844,7 +844,44 @@
           <w:sz w:val="20"/>
           <w:szCs w:val="20"/>
         </w:rPr>
-        <w:t>RODOLPHO MARINHO DE SOUZA FIGUEIREDO</w:t>
+        <w:fldChar w:fldCharType="begin"/>
+      </w:r>
+      <w:r>
+        <w:rPr>
+          <w:rFonts w:ascii="Montserrat" w:hAnsi="Montserrat" w:cs="Arial"/>
+          <w:b/>
+          <w:sz w:val="20"/>
+          <w:szCs w:val="20"/>
+        </w:rPr>
+        <w:instrText xml:space="preserve"> MERGEFIELD  $ADVOGADO$  \* MERGEFORMAT </w:instrText>
+      </w:r>
+      <w:r>
+        <w:rPr>
+          <w:rFonts w:ascii="Montserrat" w:hAnsi="Montserrat" w:cs="Arial"/>
+          <w:b/>
+          <w:sz w:val="20"/>
+          <w:szCs w:val="20"/>
+        </w:rPr>
+        <w:fldChar w:fldCharType="separate"/>
+      </w:r>
+      <w:r>
+        <w:rPr>
+          <w:rFonts w:ascii="Montserrat" w:hAnsi="Montserrat" w:cs="Arial"/>
+          <w:b/>
+          <w:noProof/>
+          <w:sz w:val="20"/>
+          <w:szCs w:val="20"/>
+        </w:rPr>
+        <w:t>«$ADVOGADO$»</w:t>
+      </w:r>
+      <w:r>
+        <w:rPr>
+          <w:rFonts w:ascii="Montserrat" w:hAnsi="Montserrat" w:cs="Arial"/>
+          <w:b/>
+          <w:sz w:val="20"/>
+          <w:szCs w:val="20"/>
+        </w:rPr>
+        <w:fldChar w:fldCharType="end"/>
       </w:r>
       <w:r>
         <w:rPr>
@@ -871,16 +908,53 @@
           <w:sz w:val="20"/>
           <w:szCs w:val="20"/>
         </w:rPr>
-        <w:t xml:space="preserve">na OAB/PE sob o nº </w:t>
-      </w:r>
-      <w:r>
-        <w:rPr>
-          <w:rFonts w:ascii="Montserrat" w:hAnsi="Montserrat" w:cs="Arial"/>
-          <w:b/>
-          <w:sz w:val="20"/>
-          <w:szCs w:val="20"/>
-        </w:rPr>
-        <w:t>31.036 e na OAB/SP sob o nº 414.983</w:t>
+        <w:t xml:space="preserve">na </w:t>
+      </w:r>
+      <w:r>
+        <w:rPr>
+          <w:rFonts w:ascii="Montserrat" w:hAnsi="Montserrat" w:cs="Arial"/>
+          <w:b/>
+          <w:sz w:val="20"/>
+          <w:szCs w:val="20"/>
+        </w:rPr>
+        <w:fldChar w:fldCharType="begin"/>
+      </w:r>
+      <w:r>
+        <w:rPr>
+          <w:rFonts w:ascii="Montserrat" w:hAnsi="Montserrat" w:cs="Arial"/>
+          <w:b/>
+          <w:sz w:val="20"/>
+          <w:szCs w:val="20"/>
+        </w:rPr>
+        <w:instrText xml:space="preserve"> MERGEFIELD  $OAB$  \* MERGEFORMAT </w:instrText>
+      </w:r>
+      <w:r>
+        <w:rPr>
+          <w:rFonts w:ascii="Montserrat" w:hAnsi="Montserrat" w:cs="Arial"/>
+          <w:b/>
+          <w:sz w:val="20"/>
+          <w:szCs w:val="20"/>
+        </w:rPr>
+        <w:fldChar w:fldCharType="separate"/>
+      </w:r>
+      <w:r>
+        <w:rPr>
+          <w:rFonts w:ascii="Montserrat" w:hAnsi="Montserrat" w:cs="Arial"/>
+          <w:b/>
+          <w:noProof/>
+          <w:sz w:val="20"/>
+          <w:szCs w:val="20"/>
+        </w:rPr>
+        <w:t>«$OAB$»</w:t>
+      </w:r>
+      <w:r>
+        <w:rPr>
+          <w:rFonts w:ascii="Montserrat" w:hAnsi="Montserrat" w:cs="Arial"/>
+          <w:b/>
+          <w:sz w:val="20"/>
+          <w:szCs w:val="20"/>
+        </w:rPr>
+        <w:fldChar w:fldCharType="end"/>
       </w:r>
       <w:r>
         <w:rPr>
@@ -1174,54 +1248,44 @@
           <w:sz w:val="20"/>
           <w:szCs w:val="20"/>
         </w:rPr>
-        <w:t>RODOLPHO MARINHO DE SOUZA FIGUEIREDO</w:t>
-      </w:r>
-    </w:p>
-    <w:p>
-      <w:pPr>
-        <w:spacing w:after="0" w:line="360" w:lineRule="auto"/>
-        <w:jc w:val="center"/>
-        <w:rPr>
-          <w:rFonts w:ascii="Montserrat" w:hAnsi="Montserrat" w:cs="Arial"/>
-          <w:b/>
-          <w:sz w:val="20"/>
-          <w:szCs w:val="20"/>
-        </w:rPr>
-      </w:pPr>
-      <w:r>
-        <w:rPr>
-          <w:rFonts w:ascii="Montserrat" w:hAnsi="Montserrat" w:cs="Arial"/>
-          <w:b/>
-          <w:sz w:val="20"/>
-          <w:szCs w:val="20"/>
-        </w:rPr>
-        <w:t xml:space="preserve">OAB/PE nº 31.036 </w:t>
-      </w:r>
-    </w:p>
-    <w:p>
-      <w:pPr>
-        <w:spacing w:after="0" w:line="360" w:lineRule="auto"/>
-        <w:jc w:val="center"/>
-        <w:rPr>
-          <w:rFonts w:ascii="Montserrat" w:hAnsi="Montserrat"/>
-        </w:rPr>
-      </w:pPr>
-      <w:r>
-        <w:rPr>
-          <w:rFonts w:ascii="Montserrat" w:hAnsi="Montserrat" w:cs="Arial"/>
-          <w:b/>
-          <w:sz w:val="20"/>
-          <w:szCs w:val="20"/>
-        </w:rPr>
-        <w:t>OAB/SP nº 414.983</w:t>
-      </w:r>
-      <w:r>
-        <w:rPr>
-          <w:rFonts w:ascii="Montserrat" w:hAnsi="Montserrat"/>
-          <w:sz w:val="20"/>
-          <w:szCs w:val="20"/>
-        </w:rPr>
-        <w:t xml:space="preserve"> </w:t>
+        <w:fldChar w:fldCharType="begin"/>
+      </w:r>
+      <w:r>
+        <w:rPr>
+          <w:rFonts w:ascii="Montserrat" w:hAnsi="Montserrat" w:cs="Arial"/>
+          <w:b/>
+          <w:sz w:val="20"/>
+          <w:szCs w:val="20"/>
+        </w:rPr>
+        <w:instrText xml:space="preserve"> MERGEFIELD  $ADVOGADO$  \* MERGEFORMAT </w:instrText>
+      </w:r>
+      <w:r>
+        <w:rPr>
+          <w:rFonts w:ascii="Montserrat" w:hAnsi="Montserrat" w:cs="Arial"/>
+          <w:b/>
+          <w:sz w:val="20"/>
+          <w:szCs w:val="20"/>
+        </w:rPr>
+        <w:fldChar w:fldCharType="separate"/>
+      </w:r>
+      <w:r>
+        <w:rPr>
+          <w:rFonts w:ascii="Montserrat" w:hAnsi="Montserrat" w:cs="Arial"/>
+          <w:b/>
+          <w:noProof/>
+          <w:sz w:val="20"/>
+          <w:szCs w:val="20"/>
+        </w:rPr>
+        <w:t>«$ADVOGADO$»</w:t>
+      </w:r>
+      <w:r>
+        <w:rPr>
+          <w:rFonts w:ascii="Montserrat" w:hAnsi="Montserrat" w:cs="Arial"/>
+          <w:b/>
+          <w:sz w:val="20"/>
+          <w:szCs w:val="20"/>
+        </w:rPr>
+        <w:fldChar w:fldCharType="end"/>
       </w:r>
     </w:p>
     <w:p>
@@ -1238,6 +1302,61 @@
           <w:szCs w:val="20"/>
         </w:rPr>
       </w:pPr>
+      <w:r>
+        <w:rPr>
+          <w:rFonts w:ascii="Montserrat" w:hAnsi="Montserrat" w:cs="Arial"/>
+          <w:b/>
+          <w:sz w:val="20"/>
+          <w:szCs w:val="20"/>
+        </w:rPr>
+        <w:t xml:space="preserve">                                    </w:t>
+      </w:r>
+      <w:r>
+        <w:rPr>
+          <w:rFonts w:ascii="Montserrat" w:hAnsi="Montserrat" w:cs="Arial"/>
+          <w:b/>
+          <w:sz w:val="20"/>
+          <w:szCs w:val="20"/>
+        </w:rPr>
+        <w:fldChar w:fldCharType="begin"/>
+      </w:r>
+      <w:r>
+        <w:rPr>
+          <w:rFonts w:ascii="Montserrat" w:hAnsi="Montserrat" w:cs="Arial"/>
+          <w:b/>
+          <w:sz w:val="20"/>
+          <w:szCs w:val="20"/>
+        </w:rPr>
+        <w:instrText xml:space="preserve"> MERGEFIELD  $OAB$  \* MERGEFORMAT </w:instrText>
+      </w:r>
+      <w:r>
+        <w:rPr>
+          <w:rFonts w:ascii="Montserrat" w:hAnsi="Montserrat" w:cs="Arial"/>
+          <w:b/>
+          <w:sz w:val="20"/>
+          <w:szCs w:val="20"/>
+        </w:rPr>
+        <w:fldChar w:fldCharType="separate"/>
+      </w:r>
+      <w:r>
+        <w:rPr>
+          <w:rFonts w:ascii="Montserrat" w:hAnsi="Montserrat" w:cs="Arial"/>
+          <w:b/>
+          <w:noProof/>
+          <w:sz w:val="20"/>
+          <w:szCs w:val="20"/>
+        </w:rPr>
+        <w:t>«$OAB$»</w:t>
+      </w:r>
+      <w:r>
+        <w:rPr>
+          <w:rFonts w:ascii="Montserrat" w:hAnsi="Montserrat" w:cs="Arial"/>
+          <w:b/>
+          <w:sz w:val="20"/>
+          <w:szCs w:val="20"/>
+        </w:rPr>
+        <w:fldChar w:fldCharType="end"/>
+      </w:r>
     </w:p>
     <w:p>
       <w:pPr>
@@ -1705,6 +1824,7 @@
     <w:lsdException w:name="HTML Sample" w:semiHidden="1" w:unhideWhenUsed="1"/>
     <w:lsdException w:name="HTML Typewriter" w:semiHidden="1" w:unhideWhenUsed="1"/>
     <w:lsdException w:name="HTML Variable" w:semiHidden="1" w:unhideWhenUsed="1"/>
+    <w:lsdException w:name="Normal Table" w:semiHidden="1" w:unhideWhenUsed="1"/>
     <w:lsdException w:name="annotation subject" w:semiHidden="1" w:unhideWhenUsed="1"/>
     <w:lsdException w:name="No List" w:semiHidden="1" w:unhideWhenUsed="1"/>
     <w:lsdException w:name="Outline List 1" w:semiHidden="1" w:unhideWhenUsed="1"/>
@@ -1747,8 +1867,11 @@
     <w:lsdException w:name="Table Contemporary" w:semiHidden="1" w:unhideWhenUsed="1"/>
     <w:lsdException w:name="Table Elegant" w:semiHidden="1" w:unhideWhenUsed="1"/>
     <w:lsdException w:name="Table Professional" w:semiHidden="1" w:unhideWhenUsed="1"/>
+    <w:lsdException w:name="Table Subtle 1" w:semiHidden="1" w:unhideWhenUsed="1"/>
     <w:lsdException w:name="Table Subtle 2" w:semiHidden="1" w:unhideWhenUsed="1"/>
     <w:lsdException w:name="Table Web 1" w:semiHidden="1" w:unhideWhenUsed="1"/>
+    <w:lsdException w:name="Table Web 2" w:semiHidden="1" w:unhideWhenUsed="1"/>
+    <w:lsdException w:name="Table Web 3" w:semiHidden="1" w:unhideWhenUsed="1"/>
     <w:lsdException w:name="Balloon Text" w:semiHidden="1" w:unhideWhenUsed="1"/>
     <w:lsdException w:name="Table Grid" w:uiPriority="39"/>
     <w:lsdException w:name="Table Theme" w:semiHidden="1" w:unhideWhenUsed="1"/>
@@ -2532,4 +2655,10 @@
     <ds:schemaRef ds:uri="http://schemas.openxmlformats.org/officeDocument/2006/bibliography"/>
   </ds:schemaRefs>
 </ds:datastoreItem>
+</file>
+
+<file path=docMetadata/LabelInfo.xml><?xml version="1.0" encoding="utf-8"?>
+<clbl:labelList xmlns:clbl="http://schemas.microsoft.com/office/2020/mipLabelMetadata">
+  <clbl:label id="{5fae8262-b78e-4366-8929-a5d6aac95320}" enabled="1" method="Standard" siteId="{cf36141c-ddd7-45a7-b073-111f66d0b30c}" contentBits="0" removed="0"/>
+</clbl:labelList>
 </file>
</xml_diff>